<commit_message>
i put in brdu data for nec, removed a column in the brdu sheet that may have been causing problems for 217 dpi showing up, and will add mono data soon
</commit_message>
<xml_diff>
--- a/ms/abstract and graphs 2024-07-14.docx
+++ b/ms/abstract and graphs 2024-07-14.docx
@@ -4,37 +4,34 @@
   <w:body>
     <w:p>
       <w:r>
-        <w:tab/>
-        <w:t xml:space="preserve">Although ART can reduce plasma viral load to non-detectable levels, HIV persists in reservoir cells and rapidly rebounds after cessation of therapy. In the CNS, the HIV reservoir is predominantly perivascular macrophages. In SIV and HIV infection, increased CSF1R expression is a marker of infected perivascular macrophages. We have shown that treating SIV infected macaques with the CSF1R inhibitor BLZ-945 selectively ablates SIV-infected macrophages in the CNS. </w:t>
-      </w:r>
-      <w:r>
-        <w:t xml:space="preserve">As monocytes can function as precursor cells to macrophages, and CSF1R is thought to regulate maturation of </w:t>
-      </w:r>
-      <w:proofErr w:type="spellStart"/>
-      <w:r>
-        <w:t xml:space="preserve">monocytes </w:t>
-      </w:r>
-      <w:proofErr w:type="spellEnd"/>
-      <w:r>
-        <w:t>to macrophages</w:t>
-      </w:r>
-      <w:r>
-        <w:t xml:space="preserve">, we sought to characterize changes in monocyte populations in SIV-infected macaques treated with BLZ-945. </w:t>
-      </w:r>
-      <w:r>
-        <w:t xml:space="preserve">We find that the number of total monocytes were significantly lower between ART+BLZ animals vs. ART controls (p &lt; 0.001), driven by decreases in the numbers of classical monocytes (p &lt; 0.001) and nonclassical monocytes (p &lt; 0.0001). After treatment cessation, animals that had received ART+BLZ-945 </w:t>
-      </w:r>
-      <w:r>
-        <w:t xml:space="preserve">had significantly greater rebound in total monocyte numbers (p &lt; 0.001), driven by rebounding classical monocytes (p &lt; 0.001) and nonclassical monocytes (p &lt; 0.001). </w:t>
-      </w:r>
-      <w:r>
-        <w:t>Kinetically</w:t>
-      </w:r>
-      <w:r>
-        <w:t>, it appeared that classical monocytes emerged, followed by intermediate, then nonclassical monocytes in animals that received BLZ-945. Overall, these data are consistent with the notion that BLZ-945 decreases the numbers of monocytes by reducing the number of classical monocytes produced and inhibiting monocyte maturation from classical to nonclassical phenotypes. The sequential rebound of classical and nonclassical monocytes after BLZ-945 are consistent with replenishment of macrophages from increased production of classical monocytes, which differentiate into intermediate then nonclassical monocytes in the blood. It will be interesting to see whether greater rebound of CD16+ monocyte populations in BLZ-945 treated macaques after treatment cessation replenishes SIV reservoirs.</w:t>
-      </w:r>
-    </w:p>
-    <w:p/>
+        <w:rPr>
+          <w:rFonts w:ascii="Helvetica" w:hAnsi="Helvetica"/>
+          <w:color w:val="000000"/>
+          <w:sz w:val="23"/>
+          <w:szCs w:val="23"/>
+        </w:rPr>
+        <w:t>The expansion of activated monocytes and activation of macrophages are consistently associated with HIV comorbidities, and activation persists despite ART in PLWH. In SIV infection models, we have shown that increased </w:t>
+      </w:r>
+      <w:r>
+        <w:rPr>
+          <w:rStyle w:val="apple-converted-space"/>
+          <w:rFonts w:ascii="Helvetica" w:hAnsi="Helvetica"/>
+          <w:color w:val="000000"/>
+          <w:sz w:val="23"/>
+          <w:szCs w:val="23"/>
+        </w:rPr>
+        <w:t> </w:t>
+      </w:r>
+      <w:r>
+        <w:rPr>
+          <w:rFonts w:ascii="Helvetica" w:hAnsi="Helvetica"/>
+          <w:color w:val="000000"/>
+          <w:sz w:val="23"/>
+          <w:szCs w:val="23"/>
+        </w:rPr>
+        <w:t>monocyte turnover, measured by BrdU monocytes, is an early predictor of rapid progression to AIDS with severe CNS histopathology. The %BrdU monocytes correlates linearly with sCD163, the best biomarker of HIV comorbidities and a marker exclusively produced by monocytes macrophages. What monocytes and macrophages respond to is not defined, but proposed signals include residual SIV/HIV replication, secondary viral co-infection, and microbial translocation. Others have suggested that monocyte turnover increases to replenish macrophages that turn over with SIV infection. To test macrophage turnover as a signal for monocyte/macrophage activation, we used the CSF1R inhibitor BLZ-945 to ablate macrophages in ART-treated, SIV infected animals and measured total monocytes, monocyte subpopulations, and monocyte turnover (%brdu) during and after BLZ-945. During BLZ-945, found significantly lower numbers of vs. ART controls (p &lt; 0.001), driven by decreases in the numbers of classical monocytes (p &lt; 0.001) and nonclassical monocytes (p &lt; 0.0001). The %BrdU monocytes did not change during treatment. After cessation of treatment, animals that had received ART+BLZ-945 had significantly greater rebound in total monocyte numbers (p &lt; 0.001), driven by rebounding classical monocytes (p &lt; 0.001) and nonclassical monocytes (p &lt; 0.001). Kinetically, it appeared that classical monocytes emerged, followed by intermediate, then nonclassical monocytes in animals that received BLZ-945. The kinetics of rebound after BLZ-945 are consistent with replenishment of macrophages from classical monocytes, which differentiate into intermediate then nonclassical monocytes in the blood. Interestingly, the %BrdU monocytes remained non-detectable after treatment cessation in ART+BLZ animals, suggesting that release of existing monocyte reservoirs (e.g. spleen) contributed to monocyte rebound rather than increased turnover. These data suggest that macrophage turnover during ART does not contribute to monocyte/macrophage activation. </w:t>
+      </w:r>
+    </w:p>
     <w:p>
       <w:r>
         <w:br w:type="page"/>
@@ -760,19 +757,8 @@
           <w:szCs w:val="40"/>
         </w:rPr>
         <w:lastRenderedPageBreak/>
-        <w:t>%</w:t>
-      </w:r>
-      <w:proofErr w:type="spellStart"/>
-      <w:r>
-        <w:rPr>
-          <w:b/>
-          <w:bCs/>
-          <w:sz w:val="40"/>
-          <w:szCs w:val="40"/>
-        </w:rPr>
-        <w:t>BrdU</w:t>
-      </w:r>
-      <w:proofErr w:type="spellEnd"/>
+        <w:t>%BrdU</w:t>
+      </w:r>
     </w:p>
     <w:p>
       <w:r>
@@ -1352,6 +1338,11 @@
     <w:semiHidden/>
     <w:unhideWhenUsed/>
   </w:style>
+  <w:style w:type="character" w:customStyle="1" w:styleId="apple-converted-space">
+    <w:name w:val="apple-converted-space"/>
+    <w:basedOn w:val="DefaultParagraphFont"/>
+    <w:rsid w:val="00FC2B89"/>
+  </w:style>
 </w:styles>
 </file>
 

</xml_diff>